<commit_message>
updated resume and added styles
</commit_message>
<xml_diff>
--- a/docs/Karina_Lei_Resume_Website.docx
+++ b/docs/Karina_Lei_Resume_Website.docx
@@ -768,7 +768,27 @@
           <w:sz w:val="24"/>
           <w:szCs w:val="24"/>
         </w:rPr>
-        <w:t xml:space="preserve"> to control complex fluidics system</w:t>
+        <w:t xml:space="preserve"> to control </w:t>
+      </w:r>
+      <w:r>
+        <w:rPr>
+          <w:rFonts w:ascii="Arial Nova Cond" w:hAnsi="Arial Nova Cond" w:cstheme="minorHAnsi"/>
+          <w:bCs/>
+          <w:color w:val="000000" w:themeColor="text1"/>
+          <w:sz w:val="24"/>
+          <w:szCs w:val="24"/>
+        </w:rPr>
+        <w:t>high-precision</w:t>
+      </w:r>
+      <w:r>
+        <w:rPr>
+          <w:rFonts w:ascii="Arial Nova Cond" w:hAnsi="Arial Nova Cond" w:cstheme="minorHAnsi"/>
+          <w:bCs/>
+          <w:color w:val="000000" w:themeColor="text1"/>
+          <w:sz w:val="24"/>
+          <w:szCs w:val="24"/>
+        </w:rPr>
+        <w:t xml:space="preserve"> fluidics system</w:t>
       </w:r>
     </w:p>
     <w:p>
@@ -798,27 +818,47 @@
           <w:sz w:val="24"/>
           <w:szCs w:val="24"/>
         </w:rPr>
-        <w:t xml:space="preserve">Created </w:t>
-      </w:r>
-      <w:r>
-        <w:rPr>
-          <w:rFonts w:ascii="Arial Nova Cond" w:hAnsi="Arial Nova Cond" w:cstheme="minorHAnsi"/>
-          <w:b/>
-          <w:color w:val="000000" w:themeColor="text1"/>
-          <w:sz w:val="24"/>
-          <w:szCs w:val="24"/>
-        </w:rPr>
-        <w:t>GUI</w:t>
-      </w:r>
-      <w:r>
-        <w:rPr>
-          <w:rFonts w:ascii="Arial Nova Cond" w:hAnsi="Arial Nova Cond" w:cstheme="minorHAnsi"/>
-          <w:bCs/>
-          <w:color w:val="000000" w:themeColor="text1"/>
-          <w:sz w:val="24"/>
-          <w:szCs w:val="24"/>
-        </w:rPr>
-        <w:t xml:space="preserve"> for visualizing the control of biomedical instruments</w:t>
+        <w:t>Designed</w:t>
+      </w:r>
+      <w:r>
+        <w:rPr>
+          <w:rFonts w:ascii="Arial Nova Cond" w:hAnsi="Arial Nova Cond" w:cstheme="minorHAnsi"/>
+          <w:bCs/>
+          <w:color w:val="000000" w:themeColor="text1"/>
+          <w:sz w:val="24"/>
+          <w:szCs w:val="24"/>
+        </w:rPr>
+        <w:t xml:space="preserve"> </w:t>
+      </w:r>
+      <w:r>
+        <w:rPr>
+          <w:rFonts w:ascii="Arial Nova Cond" w:hAnsi="Arial Nova Cond" w:cstheme="minorHAnsi"/>
+          <w:b/>
+          <w:color w:val="000000" w:themeColor="text1"/>
+          <w:sz w:val="24"/>
+          <w:szCs w:val="24"/>
+        </w:rPr>
+        <w:t>UI/UX</w:t>
+      </w:r>
+      <w:r>
+        <w:rPr>
+          <w:rFonts w:ascii="Arial Nova Cond" w:hAnsi="Arial Nova Cond" w:cstheme="minorHAnsi"/>
+          <w:bCs/>
+          <w:color w:val="000000" w:themeColor="text1"/>
+          <w:sz w:val="24"/>
+          <w:szCs w:val="24"/>
+        </w:rPr>
+        <w:t xml:space="preserve"> </w:t>
+      </w:r>
+      <w:r>
+        <w:rPr>
+          <w:rFonts w:ascii="Arial Nova Cond" w:hAnsi="Arial Nova Cond" w:cstheme="minorHAnsi"/>
+          <w:bCs/>
+          <w:color w:val="000000" w:themeColor="text1"/>
+          <w:sz w:val="24"/>
+          <w:szCs w:val="24"/>
+        </w:rPr>
+        <w:t>for control software that significantly improved users’ satisfaction</w:t>
       </w:r>
     </w:p>
     <w:p>

</xml_diff>

<commit_message>
added new project card
</commit_message>
<xml_diff>
--- a/docs/Karina_Lei_Resume_Website.docx
+++ b/docs/Karina_Lei_Resume_Website.docx
@@ -173,7 +173,25 @@
           <w:sz w:val="24"/>
           <w:szCs w:val="24"/>
         </w:rPr>
-        <w:t xml:space="preserve"> of work and project experience in developing automation tools for scalable data analyses, full-stack applications, and instrumentation controls.</w:t>
+        <w:t xml:space="preserve"> of work and project experience in developing </w:t>
+      </w:r>
+      <w:r>
+        <w:rPr>
+          <w:rFonts w:ascii="Arial Nova Cond" w:hAnsi="Arial Nova Cond" w:cstheme="minorHAnsi"/>
+          <w:color w:val="000000" w:themeColor="text1"/>
+          <w:sz w:val="24"/>
+          <w:szCs w:val="24"/>
+        </w:rPr>
+        <w:t xml:space="preserve">full-stack applications, data analysis tools, </w:t>
+      </w:r>
+      <w:r>
+        <w:rPr>
+          <w:rFonts w:ascii="Arial Nova Cond" w:hAnsi="Arial Nova Cond" w:cstheme="minorHAnsi"/>
+          <w:color w:val="000000" w:themeColor="text1"/>
+          <w:sz w:val="24"/>
+          <w:szCs w:val="24"/>
+        </w:rPr>
+        <w:t>and instrumentation controls.</w:t>
       </w:r>
     </w:p>
     <w:p>
@@ -1062,7 +1080,6 @@
         <w:rPr>
           <w:rFonts w:ascii="Arial Nova Cond" w:hAnsi="Arial Nova Cond" w:cstheme="minorHAnsi"/>
           <w:b/>
-          <w:bCs/>
           <w:color w:val="7F7F7F" w:themeColor="text1" w:themeTint="80"/>
           <w:sz w:val="28"/>
           <w:szCs w:val="28"/>
@@ -1075,7 +1092,47 @@
           <w:sz w:val="28"/>
           <w:szCs w:val="28"/>
         </w:rPr>
-        <w:t>Data Structure &amp; Algorithms</w:t>
+        <w:t xml:space="preserve">Movie Nomination Engine | </w:t>
+      </w:r>
+      <w:r>
+        <w:rPr>
+          <w:rFonts w:ascii="Arial Nova Cond" w:hAnsi="Arial Nova Cond" w:cstheme="minorHAnsi"/>
+          <w:b/>
+          <w:color w:val="7F7F7F" w:themeColor="text1" w:themeTint="80"/>
+          <w:sz w:val="28"/>
+          <w:szCs w:val="28"/>
+        </w:rPr>
+        <w:t>Kar</w:t>
+      </w:r>
+      <w:r>
+        <w:rPr>
+          <w:rFonts w:ascii="Arial Nova Cond" w:hAnsi="Arial Nova Cond" w:cstheme="minorHAnsi"/>
+          <w:b/>
+          <w:color w:val="7F7F7F" w:themeColor="text1" w:themeTint="80"/>
+          <w:sz w:val="28"/>
+          <w:szCs w:val="28"/>
+        </w:rPr>
+        <w:t>ina</w:t>
+      </w:r>
+      <w:r>
+        <w:rPr>
+          <w:rFonts w:ascii="Arial Nova Cond" w:hAnsi="Arial Nova Cond" w:cstheme="minorHAnsi"/>
+          <w:b/>
+          <w:color w:val="7F7F7F" w:themeColor="text1" w:themeTint="80"/>
+          <w:sz w:val="28"/>
+          <w:szCs w:val="28"/>
+        </w:rPr>
+        <w:t>L</w:t>
+      </w:r>
+      <w:r>
+        <w:rPr>
+          <w:rFonts w:ascii="Arial Nova Cond" w:hAnsi="Arial Nova Cond" w:cstheme="minorHAnsi"/>
+          <w:b/>
+          <w:color w:val="7F7F7F" w:themeColor="text1" w:themeTint="80"/>
+          <w:sz w:val="28"/>
+          <w:szCs w:val="28"/>
+        </w:rPr>
+        <w:t>ei.github.io/MovieAwards4Entrepreneurs</w:t>
       </w:r>
     </w:p>
     <w:p>
@@ -1091,83 +1148,46 @@
         <w:ind w:left="567" w:hanging="283"/>
         <w:rPr>
           <w:rFonts w:ascii="Arial Nova Cond" w:hAnsi="Arial Nova Cond" w:cstheme="minorHAnsi"/>
-          <w:bCs/>
-          <w:sz w:val="24"/>
-          <w:szCs w:val="24"/>
-        </w:rPr>
-      </w:pPr>
-      <w:r>
-        <w:rPr>
-          <w:rFonts w:ascii="Arial Nova Cond" w:hAnsi="Arial Nova Cond" w:cstheme="minorHAnsi"/>
-          <w:bCs/>
-          <w:sz w:val="24"/>
-          <w:szCs w:val="24"/>
-        </w:rPr>
-        <w:t xml:space="preserve">Applied </w:t>
-      </w:r>
-      <w:r>
-        <w:rPr>
-          <w:rFonts w:ascii="Arial Nova Cond" w:hAnsi="Arial Nova Cond" w:cstheme="minorHAnsi"/>
-          <w:b/>
-          <w:sz w:val="24"/>
-          <w:szCs w:val="24"/>
-        </w:rPr>
-        <w:t>object-oriented</w:t>
-      </w:r>
-      <w:r>
-        <w:rPr>
-          <w:rFonts w:ascii="Arial Nova Cond" w:hAnsi="Arial Nova Cond" w:cstheme="minorHAnsi"/>
-          <w:bCs/>
-          <w:sz w:val="24"/>
-          <w:szCs w:val="24"/>
-        </w:rPr>
-        <w:t xml:space="preserve"> design principles to create </w:t>
-      </w:r>
-      <w:r>
-        <w:rPr>
-          <w:rFonts w:ascii="Arial Nova Cond" w:hAnsi="Arial Nova Cond" w:cstheme="minorHAnsi"/>
-          <w:b/>
-          <w:sz w:val="24"/>
-          <w:szCs w:val="24"/>
-        </w:rPr>
-        <w:t>Java</w:t>
-      </w:r>
-      <w:r>
-        <w:rPr>
-          <w:rFonts w:ascii="Arial Nova Cond" w:hAnsi="Arial Nova Cond" w:cstheme="minorHAnsi"/>
-          <w:bCs/>
-          <w:sz w:val="24"/>
-          <w:szCs w:val="24"/>
-        </w:rPr>
-        <w:t xml:space="preserve"> modules that support various functionalities</w:t>
-      </w:r>
-    </w:p>
-    <w:p>
-      <w:pPr>
-        <w:pStyle w:val="NoSpacing"/>
-        <w:numPr>
-          <w:ilvl w:val="1"/>
-          <w:numId w:val="22"/>
-        </w:numPr>
-        <w:tabs>
-          <w:tab w:val="right" w:pos="10773"/>
-        </w:tabs>
-        <w:ind w:left="1134" w:hanging="283"/>
-        <w:rPr>
-          <w:rFonts w:ascii="Arial Nova Cond" w:hAnsi="Arial Nova Cond" w:cstheme="minorHAnsi"/>
-          <w:b/>
-          <w:sz w:val="24"/>
-          <w:szCs w:val="24"/>
-        </w:rPr>
-      </w:pPr>
-      <w:r>
-        <w:rPr>
-          <w:rFonts w:ascii="Arial Nova Cond" w:hAnsi="Arial Nova Cond" w:cstheme="minorHAnsi"/>
-          <w:bCs/>
-          <w:sz w:val="24"/>
-          <w:szCs w:val="24"/>
-        </w:rPr>
-        <w:t>Examples: Azure Text Analysis, AI Boggle Player, Cryptarithm Solver, Graph Analysis, Unit Testing</w:t>
+          <w:b/>
+          <w:sz w:val="24"/>
+          <w:szCs w:val="24"/>
+        </w:rPr>
+      </w:pPr>
+      <w:r>
+        <w:rPr>
+          <w:rFonts w:ascii="Arial Nova Cond" w:hAnsi="Arial Nova Cond" w:cstheme="minorHAnsi"/>
+          <w:bCs/>
+          <w:sz w:val="24"/>
+          <w:szCs w:val="24"/>
+        </w:rPr>
+        <w:t xml:space="preserve">Designed and built a dynamic movie search and nomination engine in </w:t>
+      </w:r>
+      <w:r>
+        <w:rPr>
+          <w:rFonts w:ascii="Arial Nova Cond" w:hAnsi="Arial Nova Cond" w:cstheme="minorHAnsi"/>
+          <w:b/>
+          <w:sz w:val="24"/>
+          <w:szCs w:val="24"/>
+        </w:rPr>
+        <w:t>ReactJS</w:t>
+      </w:r>
+      <w:r>
+        <w:rPr>
+          <w:rFonts w:ascii="Arial Nova Cond" w:hAnsi="Arial Nova Cond" w:cstheme="minorHAnsi"/>
+          <w:bCs/>
+          <w:sz w:val="24"/>
+          <w:szCs w:val="24"/>
+        </w:rPr>
+        <w:t xml:space="preserve"> utilizing </w:t>
+      </w:r>
+      <w:r>
+        <w:rPr>
+          <w:rFonts w:ascii="Arial Nova Cond" w:hAnsi="Arial Nova Cond" w:cstheme="minorHAnsi"/>
+          <w:b/>
+          <w:sz w:val="24"/>
+          <w:szCs w:val="24"/>
+        </w:rPr>
+        <w:t>OMDB REST API</w:t>
       </w:r>
     </w:p>
     <w:p>
@@ -1678,6 +1698,33 @@
     <w:p>
       <w:pPr>
         <w:pStyle w:val="NoSpacing"/>
+        <w:numPr>
+          <w:ilvl w:val="0"/>
+          <w:numId w:val="23"/>
+        </w:numPr>
+        <w:tabs>
+          <w:tab w:val="right" w:pos="10773"/>
+        </w:tabs>
+        <w:rPr>
+          <w:rFonts w:ascii="Arial Nova Cond" w:hAnsi="Arial Nova Cond" w:cstheme="minorHAnsi"/>
+          <w:b/>
+          <w:bCs/>
+          <w:sz w:val="24"/>
+          <w:szCs w:val="24"/>
+        </w:rPr>
+      </w:pPr>
+      <w:r>
+        <w:rPr>
+          <w:rFonts w:ascii="Arial Nova Cond" w:hAnsi="Arial Nova Cond" w:cstheme="minorHAnsi"/>
+          <w:sz w:val="24"/>
+          <w:szCs w:val="24"/>
+        </w:rPr>
+        <w:t>Develop in-house data analysis software in Python and MATLAB</w:t>
+      </w:r>
+    </w:p>
+    <w:p>
+      <w:pPr>
+        <w:pStyle w:val="NoSpacing"/>
         <w:rPr>
           <w:rFonts w:ascii="Arial Nova Cond" w:hAnsi="Arial Nova Cond" w:cstheme="minorHAnsi"/>
         </w:rPr>
@@ -1778,7 +1825,25 @@
           <w:sz w:val="24"/>
           <w:szCs w:val="24"/>
         </w:rPr>
-        <w:t xml:space="preserve"> Java, Python, C++, JavaScript, HTML, CSS, SQL, Swift, C, R, Bash, Perl, MATLAB, Assembly, VHDL</w:t>
+        <w:t xml:space="preserve"> Java, Python, C++, </w:t>
+      </w:r>
+      <w:proofErr w:type="gramStart"/>
+      <w:r>
+        <w:rPr>
+          <w:rFonts w:ascii="Arial Nova Cond" w:hAnsi="Arial Nova Cond"/>
+          <w:sz w:val="24"/>
+          <w:szCs w:val="24"/>
+        </w:rPr>
+        <w:t>JavaScript(</w:t>
+      </w:r>
+      <w:proofErr w:type="gramEnd"/>
+      <w:r>
+        <w:rPr>
+          <w:rFonts w:ascii="Arial Nova Cond" w:hAnsi="Arial Nova Cond"/>
+          <w:sz w:val="24"/>
+          <w:szCs w:val="24"/>
+        </w:rPr>
+        <w:t>ES6), HTML5, CSS3, Swift, SQL, C, R, Bash, Perl, MATLAB</w:t>
       </w:r>
     </w:p>
     <w:p>
@@ -1806,7 +1871,7 @@
           <w:sz w:val="24"/>
           <w:szCs w:val="24"/>
         </w:rPr>
-        <w:t xml:space="preserve"> AWS (EC2, RDS, S3), Azure (Analytics, Storage Blob, VM), ReactJS, NodeJS, Django, Docker, MySQL, iOS, Unix/Linux, JSON, XML, Git, iOS, UI/UX, JUnit, Jira, SSH, </w:t>
+        <w:t xml:space="preserve"> AWS (EC2, RDS, S3, etc.), Azure (Analytics, Storage Blob, VM, etc.), ReactJS, Redux, NodeJS, NPM, Django, iOS, Docker, MySQL, Unix/Linux, JSON, XML, Git, UI/UX, JUnit, Travis CI, Jira, Confluence, SSH, </w:t>
       </w:r>
       <w:proofErr w:type="spellStart"/>
       <w:r>
@@ -1877,7 +1942,16 @@
         <w:t>Pandas, Snakemake</w:t>
       </w:r>
     </w:p>
-    <w:p/>
+    <w:p>
+      <w:pPr>
+        <w:pStyle w:val="NoSpacing"/>
+        <w:rPr>
+          <w:rFonts w:ascii="Arial Nova Cond" w:hAnsi="Arial Nova Cond"/>
+          <w:sz w:val="24"/>
+          <w:szCs w:val="24"/>
+        </w:rPr>
+      </w:pPr>
+    </w:p>
     <w:sectPr>
       <w:headerReference w:type="default" r:id="rId9"/>
       <w:type w:val="continuous"/>
@@ -3222,6 +3296,119 @@
     </w:lvl>
   </w:abstractNum>
   <w:abstractNum w:abstractNumId="11" w15:restartNumberingAfterBreak="0">
+    <w:nsid w:val="2FFC1E4E"/>
+    <w:multiLevelType w:val="hybridMultilevel"/>
+    <w:tmpl w:val="A3D6E8EC"/>
+    <w:lvl w:ilvl="0" w:tplc="04090003">
+      <w:start w:val="1"/>
+      <w:numFmt w:val="bullet"/>
+      <w:lvlText w:val="o"/>
+      <w:lvlJc w:val="left"/>
+      <w:pPr>
+        <w:ind w:left="1287" w:hanging="360"/>
+      </w:pPr>
+      <w:rPr>
+        <w:rFonts w:ascii="Courier New" w:hAnsi="Courier New" w:cs="Courier New" w:hint="default"/>
+      </w:rPr>
+    </w:lvl>
+    <w:lvl w:ilvl="1" w:tplc="04090003" w:tentative="1">
+      <w:start w:val="1"/>
+      <w:numFmt w:val="bullet"/>
+      <w:lvlText w:val="o"/>
+      <w:lvlJc w:val="left"/>
+      <w:pPr>
+        <w:ind w:left="2007" w:hanging="360"/>
+      </w:pPr>
+      <w:rPr>
+        <w:rFonts w:ascii="Courier New" w:hAnsi="Courier New" w:cs="Courier New" w:hint="default"/>
+      </w:rPr>
+    </w:lvl>
+    <w:lvl w:ilvl="2" w:tplc="04090005" w:tentative="1">
+      <w:start w:val="1"/>
+      <w:numFmt w:val="bullet"/>
+      <w:lvlText w:val=""/>
+      <w:lvlJc w:val="left"/>
+      <w:pPr>
+        <w:ind w:left="2727" w:hanging="360"/>
+      </w:pPr>
+      <w:rPr>
+        <w:rFonts w:ascii="Wingdings" w:hAnsi="Wingdings" w:hint="default"/>
+      </w:rPr>
+    </w:lvl>
+    <w:lvl w:ilvl="3" w:tplc="04090001" w:tentative="1">
+      <w:start w:val="1"/>
+      <w:numFmt w:val="bullet"/>
+      <w:lvlText w:val=""/>
+      <w:lvlJc w:val="left"/>
+      <w:pPr>
+        <w:ind w:left="3447" w:hanging="360"/>
+      </w:pPr>
+      <w:rPr>
+        <w:rFonts w:ascii="Symbol" w:hAnsi="Symbol" w:hint="default"/>
+      </w:rPr>
+    </w:lvl>
+    <w:lvl w:ilvl="4" w:tplc="04090003" w:tentative="1">
+      <w:start w:val="1"/>
+      <w:numFmt w:val="bullet"/>
+      <w:lvlText w:val="o"/>
+      <w:lvlJc w:val="left"/>
+      <w:pPr>
+        <w:ind w:left="4167" w:hanging="360"/>
+      </w:pPr>
+      <w:rPr>
+        <w:rFonts w:ascii="Courier New" w:hAnsi="Courier New" w:cs="Courier New" w:hint="default"/>
+      </w:rPr>
+    </w:lvl>
+    <w:lvl w:ilvl="5" w:tplc="04090005" w:tentative="1">
+      <w:start w:val="1"/>
+      <w:numFmt w:val="bullet"/>
+      <w:lvlText w:val=""/>
+      <w:lvlJc w:val="left"/>
+      <w:pPr>
+        <w:ind w:left="4887" w:hanging="360"/>
+      </w:pPr>
+      <w:rPr>
+        <w:rFonts w:ascii="Wingdings" w:hAnsi="Wingdings" w:hint="default"/>
+      </w:rPr>
+    </w:lvl>
+    <w:lvl w:ilvl="6" w:tplc="04090001" w:tentative="1">
+      <w:start w:val="1"/>
+      <w:numFmt w:val="bullet"/>
+      <w:lvlText w:val=""/>
+      <w:lvlJc w:val="left"/>
+      <w:pPr>
+        <w:ind w:left="5607" w:hanging="360"/>
+      </w:pPr>
+      <w:rPr>
+        <w:rFonts w:ascii="Symbol" w:hAnsi="Symbol" w:hint="default"/>
+      </w:rPr>
+    </w:lvl>
+    <w:lvl w:ilvl="7" w:tplc="04090003" w:tentative="1">
+      <w:start w:val="1"/>
+      <w:numFmt w:val="bullet"/>
+      <w:lvlText w:val="o"/>
+      <w:lvlJc w:val="left"/>
+      <w:pPr>
+        <w:ind w:left="6327" w:hanging="360"/>
+      </w:pPr>
+      <w:rPr>
+        <w:rFonts w:ascii="Courier New" w:hAnsi="Courier New" w:cs="Courier New" w:hint="default"/>
+      </w:rPr>
+    </w:lvl>
+    <w:lvl w:ilvl="8" w:tplc="04090005" w:tentative="1">
+      <w:start w:val="1"/>
+      <w:numFmt w:val="bullet"/>
+      <w:lvlText w:val=""/>
+      <w:lvlJc w:val="left"/>
+      <w:pPr>
+        <w:ind w:left="7047" w:hanging="360"/>
+      </w:pPr>
+      <w:rPr>
+        <w:rFonts w:ascii="Wingdings" w:hAnsi="Wingdings" w:hint="default"/>
+      </w:rPr>
+    </w:lvl>
+  </w:abstractNum>
+  <w:abstractNum w:abstractNumId="12" w15:restartNumberingAfterBreak="0">
     <w:nsid w:val="31E842A6"/>
     <w:multiLevelType w:val="hybridMultilevel"/>
     <w:tmpl w:val="1382C51C"/>
@@ -3334,7 +3521,7 @@
       </w:rPr>
     </w:lvl>
   </w:abstractNum>
-  <w:abstractNum w:abstractNumId="12" w15:restartNumberingAfterBreak="0">
+  <w:abstractNum w:abstractNumId="13" w15:restartNumberingAfterBreak="0">
     <w:nsid w:val="376137A2"/>
     <w:multiLevelType w:val="hybridMultilevel"/>
     <w:tmpl w:val="1CB4B0A8"/>
@@ -3447,7 +3634,7 @@
       </w:rPr>
     </w:lvl>
   </w:abstractNum>
-  <w:abstractNum w:abstractNumId="13" w15:restartNumberingAfterBreak="0">
+  <w:abstractNum w:abstractNumId="14" w15:restartNumberingAfterBreak="0">
     <w:nsid w:val="3B184207"/>
     <w:multiLevelType w:val="hybridMultilevel"/>
     <w:tmpl w:val="B64AA34A"/>
@@ -3560,7 +3747,7 @@
       </w:rPr>
     </w:lvl>
   </w:abstractNum>
-  <w:abstractNum w:abstractNumId="14" w15:restartNumberingAfterBreak="0">
+  <w:abstractNum w:abstractNumId="15" w15:restartNumberingAfterBreak="0">
     <w:nsid w:val="3D65062F"/>
     <w:multiLevelType w:val="hybridMultilevel"/>
     <w:tmpl w:val="B8F057D8"/>
@@ -3673,7 +3860,7 @@
       </w:rPr>
     </w:lvl>
   </w:abstractNum>
-  <w:abstractNum w:abstractNumId="15" w15:restartNumberingAfterBreak="0">
+  <w:abstractNum w:abstractNumId="16" w15:restartNumberingAfterBreak="0">
     <w:nsid w:val="45E34CDC"/>
     <w:multiLevelType w:val="hybridMultilevel"/>
     <w:tmpl w:val="B344A712"/>
@@ -3786,7 +3973,7 @@
       </w:rPr>
     </w:lvl>
   </w:abstractNum>
-  <w:abstractNum w:abstractNumId="16" w15:restartNumberingAfterBreak="0">
+  <w:abstractNum w:abstractNumId="17" w15:restartNumberingAfterBreak="0">
     <w:nsid w:val="4CB46D3E"/>
     <w:multiLevelType w:val="hybridMultilevel"/>
     <w:tmpl w:val="CA36FE12"/>
@@ -3903,7 +4090,7 @@
       </w:rPr>
     </w:lvl>
   </w:abstractNum>
-  <w:abstractNum w:abstractNumId="17" w15:restartNumberingAfterBreak="0">
+  <w:abstractNum w:abstractNumId="18" w15:restartNumberingAfterBreak="0">
     <w:nsid w:val="52A37C79"/>
     <w:multiLevelType w:val="hybridMultilevel"/>
     <w:tmpl w:val="FF0877DE"/>
@@ -4016,7 +4203,7 @@
       </w:rPr>
     </w:lvl>
   </w:abstractNum>
-  <w:abstractNum w:abstractNumId="18" w15:restartNumberingAfterBreak="0">
+  <w:abstractNum w:abstractNumId="19" w15:restartNumberingAfterBreak="0">
     <w:nsid w:val="5AB46B55"/>
     <w:multiLevelType w:val="hybridMultilevel"/>
     <w:tmpl w:val="3C2E1FBA"/>
@@ -4129,7 +4316,7 @@
       </w:rPr>
     </w:lvl>
   </w:abstractNum>
-  <w:abstractNum w:abstractNumId="19" w15:restartNumberingAfterBreak="0">
+  <w:abstractNum w:abstractNumId="20" w15:restartNumberingAfterBreak="0">
     <w:nsid w:val="6E2B4387"/>
     <w:multiLevelType w:val="hybridMultilevel"/>
     <w:tmpl w:val="A256431E"/>
@@ -4242,7 +4429,7 @@
       </w:rPr>
     </w:lvl>
   </w:abstractNum>
-  <w:abstractNum w:abstractNumId="20" w15:restartNumberingAfterBreak="0">
+  <w:abstractNum w:abstractNumId="21" w15:restartNumberingAfterBreak="0">
     <w:nsid w:val="75F63554"/>
     <w:multiLevelType w:val="hybridMultilevel"/>
     <w:tmpl w:val="0B88D2AE"/>
@@ -4355,7 +4542,7 @@
       </w:rPr>
     </w:lvl>
   </w:abstractNum>
-  <w:abstractNum w:abstractNumId="21" w15:restartNumberingAfterBreak="0">
+  <w:abstractNum w:abstractNumId="22" w15:restartNumberingAfterBreak="0">
     <w:nsid w:val="76BE2E98"/>
     <w:multiLevelType w:val="hybridMultilevel"/>
     <w:tmpl w:val="20D01C90"/>
@@ -4472,16 +4659,16 @@
     <w:abstractNumId w:val="3"/>
   </w:num>
   <w:num w:numId="2">
-    <w:abstractNumId w:val="18"/>
+    <w:abstractNumId w:val="19"/>
   </w:num>
   <w:num w:numId="3">
-    <w:abstractNumId w:val="12"/>
+    <w:abstractNumId w:val="13"/>
   </w:num>
   <w:num w:numId="4">
     <w:abstractNumId w:val="8"/>
   </w:num>
   <w:num w:numId="5">
-    <w:abstractNumId w:val="21"/>
+    <w:abstractNumId w:val="22"/>
   </w:num>
   <w:num w:numId="6">
     <w:abstractNumId w:val="1"/>
@@ -4490,19 +4677,19 @@
     <w:abstractNumId w:val="4"/>
   </w:num>
   <w:num w:numId="8">
-    <w:abstractNumId w:val="15"/>
+    <w:abstractNumId w:val="16"/>
   </w:num>
   <w:num w:numId="9">
-    <w:abstractNumId w:val="20"/>
+    <w:abstractNumId w:val="21"/>
   </w:num>
   <w:num w:numId="10">
     <w:abstractNumId w:val="7"/>
   </w:num>
   <w:num w:numId="11">
-    <w:abstractNumId w:val="17"/>
+    <w:abstractNumId w:val="18"/>
   </w:num>
   <w:num w:numId="12">
-    <w:abstractNumId w:val="11"/>
+    <w:abstractNumId w:val="12"/>
   </w:num>
   <w:num w:numId="13">
     <w:abstractNumId w:val="2"/>
@@ -4514,16 +4701,16 @@
     <w:abstractNumId w:val="10"/>
   </w:num>
   <w:num w:numId="16">
-    <w:abstractNumId w:val="14"/>
+    <w:abstractNumId w:val="15"/>
   </w:num>
   <w:num w:numId="17">
     <w:abstractNumId w:val="9"/>
   </w:num>
   <w:num w:numId="18">
-    <w:abstractNumId w:val="19"/>
+    <w:abstractNumId w:val="20"/>
   </w:num>
   <w:num w:numId="19">
-    <w:abstractNumId w:val="13"/>
+    <w:abstractNumId w:val="14"/>
   </w:num>
   <w:num w:numId="20">
     <w:abstractNumId w:val="5"/>
@@ -4532,7 +4719,10 @@
     <w:abstractNumId w:val="0"/>
   </w:num>
   <w:num w:numId="22">
-    <w:abstractNumId w:val="16"/>
+    <w:abstractNumId w:val="17"/>
+  </w:num>
+  <w:num w:numId="23">
+    <w:abstractNumId w:val="11"/>
   </w:num>
 </w:numbering>
 </file>

</xml_diff>